<commit_message>
I Have done Lab1 part2 Observer Pattern
I Have done Lab1 part2 Observer Pattern
I run all examples of observer pattern with lab task
</commit_message>
<xml_diff>
--- a/LAB Assignments Document Files/LAB2 Part1.docx
+++ b/LAB Assignments Document Files/LAB2 Part1.docx
@@ -445,7 +445,7 @@
           <w:szCs w:val="26"/>
           <w:lang w:val="en-US"/>
         </w:rPr>
-        <w:t>2</w:t>
+        <w:t>2 part1</w:t>
       </w:r>
       <w:r>
         <w:rPr>
@@ -456,7 +456,7 @@
           <w:szCs w:val="26"/>
           <w:lang w:val="en-US"/>
         </w:rPr>
-        <w:t xml:space="preserve"> part</w:t>
+        <w:t xml:space="preserve"> </w:t>
       </w:r>
       <w:r>
         <w:rPr>
@@ -467,29 +467,7 @@
           <w:szCs w:val="26"/>
           <w:lang w:val="en-US"/>
         </w:rPr>
-        <w:t>1</w:t>
-      </w:r>
-      <w:r>
-        <w:rPr>
-          <w:rFonts w:cstheme="minorHAnsi"/>
-          <w:b/>
-          <w:bCs/>
-          <w:sz w:val="26"/>
-          <w:szCs w:val="26"/>
-          <w:lang w:val="en-US"/>
-        </w:rPr>
-        <w:t xml:space="preserve"> </w:t>
-      </w:r>
-      <w:r>
-        <w:rPr>
-          <w:rFonts w:cstheme="minorHAnsi"/>
-          <w:b/>
-          <w:bCs/>
-          <w:sz w:val="26"/>
-          <w:szCs w:val="26"/>
-          <w:lang w:val="en-US"/>
-        </w:rPr>
-        <w:t>Exploring Java Advance Concepts</w:t>
+        <w:t>Singleton Pattern Lab Work</w:t>
       </w:r>
     </w:p>
     <w:p>
@@ -597,15 +575,314 @@
     <w:p>
       <w:pPr>
         <w:rPr>
-          <w:b/>
-          <w:bCs/>
-          <w:sz w:val="24"/>
-          <w:szCs w:val="24"/>
-          <w:lang w:val="en-US"/>
-        </w:rPr>
-      </w:pPr>
-    </w:p>
-    <w:p/>
+          <w:sz w:val="24"/>
+          <w:szCs w:val="24"/>
+          <w:lang w:val="en-US"/>
+        </w:rPr>
+      </w:pPr>
+      <w:r>
+        <w:rPr>
+          <w:sz w:val="24"/>
+          <w:szCs w:val="24"/>
+          <w:lang w:val="en-US"/>
+        </w:rPr>
+        <w:t>https://github.com/Irfankhan761/Design-Pattern-Lab-Work/tree/main/LAB2%20Part1</w:t>
+      </w:r>
+    </w:p>
+    <w:p>
+      <w:pPr>
+        <w:rPr>
+          <w:b/>
+          <w:bCs/>
+          <w:sz w:val="24"/>
+          <w:szCs w:val="24"/>
+          <w:lang w:val="en-US"/>
+        </w:rPr>
+      </w:pPr>
+    </w:p>
+    <w:p>
+      <w:pPr>
+        <w:rPr>
+          <w:b/>
+          <w:bCs/>
+          <w:sz w:val="24"/>
+          <w:szCs w:val="24"/>
+          <w:lang w:val="en-US"/>
+        </w:rPr>
+      </w:pPr>
+    </w:p>
+    <w:p>
+      <w:pPr>
+        <w:rPr>
+          <w:b/>
+          <w:bCs/>
+          <w:sz w:val="24"/>
+          <w:szCs w:val="24"/>
+          <w:lang w:val="en-US"/>
+        </w:rPr>
+      </w:pPr>
+    </w:p>
+    <w:p>
+      <w:pPr>
+        <w:rPr>
+          <w:b/>
+          <w:bCs/>
+          <w:sz w:val="24"/>
+          <w:szCs w:val="24"/>
+          <w:lang w:val="en-US"/>
+        </w:rPr>
+      </w:pPr>
+    </w:p>
+    <w:p>
+      <w:pPr>
+        <w:rPr>
+          <w:b/>
+          <w:bCs/>
+          <w:sz w:val="24"/>
+          <w:szCs w:val="24"/>
+          <w:lang w:val="en-US"/>
+        </w:rPr>
+      </w:pPr>
+      <w:r>
+        <w:rPr>
+          <w:b/>
+          <w:bCs/>
+          <w:sz w:val="24"/>
+          <w:szCs w:val="24"/>
+          <w:lang w:val="en-US"/>
+        </w:rPr>
+        <w:lastRenderedPageBreak/>
+        <w:t>Description:</w:t>
+      </w:r>
+    </w:p>
+    <w:p>
+      <w:pPr>
+        <w:rPr>
+          <w:sz w:val="24"/>
+          <w:szCs w:val="24"/>
+          <w:lang w:val="en-US"/>
+        </w:rPr>
+      </w:pPr>
+      <w:r>
+        <w:rPr>
+          <w:sz w:val="24"/>
+          <w:szCs w:val="24"/>
+          <w:lang w:val="en-US"/>
+        </w:rPr>
+        <w:t xml:space="preserve">This </w:t>
+      </w:r>
+      <w:r>
+        <w:rPr>
+          <w:sz w:val="24"/>
+          <w:szCs w:val="24"/>
+          <w:lang w:val="en-US"/>
+        </w:rPr>
+        <w:t xml:space="preserve">Design Pattern Lab Work focuses on implementing the Singleton Pattern, a creational design pattern, to ensure that a class has only one instance and provides a global point of access to that instance. </w:t>
+      </w:r>
+    </w:p>
+    <w:p>
+      <w:pPr>
+        <w:rPr>
+          <w:b/>
+          <w:bCs/>
+          <w:sz w:val="24"/>
+          <w:szCs w:val="24"/>
+          <w:lang w:val="en-US"/>
+        </w:rPr>
+      </w:pPr>
+      <w:r>
+        <w:rPr>
+          <w:b/>
+          <w:bCs/>
+          <w:sz w:val="24"/>
+          <w:szCs w:val="24"/>
+          <w:lang w:val="en-US"/>
+        </w:rPr>
+        <w:t>In this lab work</w:t>
+      </w:r>
+      <w:r>
+        <w:rPr>
+          <w:b/>
+          <w:bCs/>
+          <w:sz w:val="24"/>
+          <w:szCs w:val="24"/>
+          <w:lang w:val="en-US"/>
+        </w:rPr>
+        <w:t xml:space="preserve"> We learn:</w:t>
+      </w:r>
+    </w:p>
+    <w:p>
+      <w:pPr>
+        <w:rPr>
+          <w:sz w:val="24"/>
+          <w:szCs w:val="24"/>
+          <w:lang w:val="en-US"/>
+        </w:rPr>
+      </w:pPr>
+      <w:r>
+        <w:rPr>
+          <w:b/>
+          <w:bCs/>
+          <w:sz w:val="24"/>
+          <w:szCs w:val="24"/>
+          <w:lang w:val="en-US"/>
+        </w:rPr>
+        <w:t>Understand the Singleton Pattern:</w:t>
+      </w:r>
+      <w:r>
+        <w:rPr>
+          <w:sz w:val="24"/>
+          <w:szCs w:val="24"/>
+          <w:lang w:val="en-US"/>
+        </w:rPr>
+        <w:t xml:space="preserve"> Learn the concept and purpose of the Singleton Pattern in software design.</w:t>
+      </w:r>
+    </w:p>
+    <w:p>
+      <w:pPr>
+        <w:rPr>
+          <w:sz w:val="24"/>
+          <w:szCs w:val="24"/>
+          <w:lang w:val="en-US"/>
+        </w:rPr>
+      </w:pPr>
+      <w:r>
+        <w:rPr>
+          <w:b/>
+          <w:bCs/>
+          <w:sz w:val="24"/>
+          <w:szCs w:val="24"/>
+          <w:lang w:val="en-US"/>
+        </w:rPr>
+        <w:t>Explore the GitHub Repository:</w:t>
+      </w:r>
+      <w:r>
+        <w:rPr>
+          <w:sz w:val="24"/>
+          <w:szCs w:val="24"/>
+          <w:lang w:val="en-US"/>
+        </w:rPr>
+        <w:t xml:space="preserve"> Visit the provided GitHub repository to access the lab materials, including code templates, requirements, and any additional resources.</w:t>
+      </w:r>
+    </w:p>
+    <w:p>
+      <w:pPr>
+        <w:rPr>
+          <w:sz w:val="24"/>
+          <w:szCs w:val="24"/>
+          <w:lang w:val="en-US"/>
+        </w:rPr>
+      </w:pPr>
+      <w:r>
+        <w:rPr>
+          <w:b/>
+          <w:bCs/>
+          <w:sz w:val="24"/>
+          <w:szCs w:val="24"/>
+          <w:lang w:val="en-US"/>
+        </w:rPr>
+        <w:t>Implement the Singleton Pattern:</w:t>
+      </w:r>
+      <w:r>
+        <w:rPr>
+          <w:b/>
+          <w:bCs/>
+          <w:sz w:val="24"/>
+          <w:szCs w:val="24"/>
+          <w:lang w:val="en-US"/>
+        </w:rPr>
+        <w:t xml:space="preserve"> </w:t>
+      </w:r>
+      <w:r>
+        <w:rPr>
+          <w:sz w:val="24"/>
+          <w:szCs w:val="24"/>
+          <w:lang w:val="en-US"/>
+        </w:rPr>
+        <w:t>As I</w:t>
+      </w:r>
+      <w:r>
+        <w:rPr>
+          <w:sz w:val="24"/>
+          <w:szCs w:val="24"/>
+          <w:lang w:val="en-US"/>
+        </w:rPr>
+        <w:t xml:space="preserve"> Write code to create a class that follows the Singleton Pattern guidelines. </w:t>
+      </w:r>
+      <w:r>
+        <w:rPr>
+          <w:sz w:val="24"/>
+          <w:szCs w:val="24"/>
+          <w:lang w:val="en-US"/>
+        </w:rPr>
+        <w:t xml:space="preserve">I ensure </w:t>
+      </w:r>
+      <w:r>
+        <w:rPr>
+          <w:sz w:val="24"/>
+          <w:szCs w:val="24"/>
+          <w:lang w:val="en-US"/>
+        </w:rPr>
+        <w:t xml:space="preserve">that the class has only one </w:t>
+      </w:r>
+      <w:r>
+        <w:rPr>
+          <w:sz w:val="24"/>
+          <w:szCs w:val="24"/>
+          <w:lang w:val="en-US"/>
+        </w:rPr>
+        <w:t>instance and</w:t>
+      </w:r>
+      <w:r>
+        <w:rPr>
+          <w:sz w:val="24"/>
+          <w:szCs w:val="24"/>
+          <w:lang w:val="en-US"/>
+        </w:rPr>
+        <w:t xml:space="preserve"> </w:t>
+      </w:r>
+      <w:r>
+        <w:rPr>
+          <w:sz w:val="24"/>
+          <w:szCs w:val="24"/>
+          <w:lang w:val="en-US"/>
+        </w:rPr>
+        <w:t>provides</w:t>
+      </w:r>
+      <w:r>
+        <w:rPr>
+          <w:sz w:val="24"/>
+          <w:szCs w:val="24"/>
+          <w:lang w:val="en-US"/>
+        </w:rPr>
+        <w:t xml:space="preserve"> a global point of access to that instance</w:t>
+      </w:r>
+      <w:r>
+        <w:rPr>
+          <w:sz w:val="24"/>
+          <w:szCs w:val="24"/>
+          <w:lang w:val="en-US"/>
+        </w:rPr>
+        <w:t>.</w:t>
+      </w:r>
+    </w:p>
+    <w:p>
+      <w:pPr>
+        <w:rPr>
+          <w:sz w:val="24"/>
+          <w:szCs w:val="24"/>
+          <w:lang w:val="en-US"/>
+        </w:rPr>
+      </w:pPr>
+      <w:r>
+        <w:rPr>
+          <w:sz w:val="24"/>
+          <w:szCs w:val="24"/>
+          <w:lang w:val="en-US"/>
+        </w:rPr>
+        <w:t>The Singleton Pattern is a fundamental design pattern frequently used in software development to control the instantiation of classes and ensure that there is only one instance throughout the application's lifecycle. This lab work provides valuable hands-on experience in applying this pattern to real-world scenarios.</w:t>
+      </w:r>
+    </w:p>
     <w:sectPr>
       <w:pgSz w:w="11906" w:h="16838"/>
       <w:pgMar w:top="1440" w:right="1440" w:bottom="1440" w:left="1440" w:header="708" w:footer="708" w:gutter="0"/>

</xml_diff>